<commit_message>
update templae dt (mineur)
</commit_message>
<xml_diff>
--- a/ui/Altalents.MVC/Templates/Word/Template_DT_Altea_2024_FirstPage - Copy (2).docx
+++ b/ui/Altalents.MVC/Templates/Word/Template_DT_Altea_2024_FirstPage - Copy (2).docx
@@ -643,7 +643,6 @@
               </w:rPr>
               <w:t xml:space="preserve"> – </w:t>
             </w:r>
-            <w:proofErr w:type="spellStart"/>
             <w:r>
               <w:rPr>
                 <w:b w:val="0"/>
@@ -658,24 +657,7 @@
                   </w14:srgbClr>
                 </w14:shadow>
               </w:rPr>
-              <w:t>Altea</w:t>
-            </w:r>
-            <w:proofErr w:type="spellEnd"/>
-            <w:r>
-              <w:rPr>
-                <w:b w:val="0"/>
-                <w:bCs w:val="0"/>
-                <w:i/>
-                <w:iCs/>
-                <w:sz w:val="28"/>
-                <w:szCs w:val="28"/>
-                <w14:shadow w14:blurRad="50800" w14:dist="50800" w14:dir="5400000" w14:sx="1000" w14:sy="1000" w14:kx="0" w14:ky="0" w14:algn="ctr">
-                  <w14:srgbClr w14:val="000000">
-                    <w14:alpha w14:val="56870"/>
-                  </w14:srgbClr>
-                </w14:shadow>
-              </w:rPr>
-              <w:t xml:space="preserve"> Services</w:t>
+              <w:t>Altea Services</w:t>
             </w:r>
           </w:p>
         </w:tc>
@@ -2279,7 +2261,6 @@
                 <w:color w:val="1D2263"/>
               </w:rPr>
             </w:pPr>
-            <w:proofErr w:type="spellStart"/>
             <w:r>
               <w:rPr>
                 <w:b/>
@@ -2289,7 +2270,6 @@
               <w:lastRenderedPageBreak/>
               <w:t>Versionning</w:t>
             </w:r>
-            <w:proofErr w:type="spellEnd"/>
           </w:p>
         </w:tc>
         <w:tc>
@@ -2468,18 +2448,8 @@
                 <w:bCs/>
                 <w:color w:val="1D2263"/>
               </w:rPr>
-              <w:t xml:space="preserve">Soft </w:t>
+              <w:t>Soft Skills</w:t>
             </w:r>
-            <w:proofErr w:type="spellStart"/>
-            <w:r>
-              <w:rPr>
-                <w:b/>
-                <w:bCs/>
-                <w:color w:val="1D2263"/>
-              </w:rPr>
-              <w:t>Skills</w:t>
-            </w:r>
-            <w:proofErr w:type="spellEnd"/>
           </w:p>
         </w:tc>
         <w:tc>
@@ -3412,17 +3382,6 @@
         <w:t>{{LIST_EXPERIENCES_PRO}}</w:t>
       </w:r>
     </w:p>
-    <w:p>
-      <w:pPr>
-        <w:rPr>
-          <w:b/>
-          <w:bCs/>
-          <w:sz w:val="32"/>
-          <w:szCs w:val="32"/>
-          <w:lang w:val="en-CA"/>
-        </w:rPr>
-      </w:pPr>
-    </w:p>
     <w:tbl>
       <w:tblPr>
         <w:tblStyle w:val="TableGrid"/>
@@ -3462,7 +3421,7 @@
                 <w:color w:val="7A4AFF"/>
                 <w:sz w:val="36"/>
                 <w:szCs w:val="36"/>
-                <w:lang w:val="fr-CA"/>
+                <w:lang w:val="en-CA"/>
               </w:rPr>
             </w:pPr>
             <w:r>
@@ -3473,7 +3432,6 @@
                 <w:sz w:val="36"/>
                 <w:szCs w:val="36"/>
               </w:rPr>
-              <w:lastRenderedPageBreak/>
               <w:t>Questions</w:t>
             </w:r>
             <w:r>
@@ -3486,7 +3444,6 @@
               </w:rPr>
               <w:t xml:space="preserve"> </w:t>
             </w:r>
-            <w:proofErr w:type="spellStart"/>
             <w:r>
               <w:rPr>
                 <w:b/>
@@ -3494,8 +3451,9 @@
                 <w:color w:val="7A4AFF"/>
                 <w:sz w:val="36"/>
                 <w:szCs w:val="36"/>
-              </w:rPr>
-              <w:t>Personnalis</w:t>
+                <w:lang w:val="en-CA"/>
+              </w:rPr>
+              <w:t>S</w:t>
             </w:r>
             <w:r>
               <w:rPr>
@@ -3504,11 +3462,10 @@
                 <w:color w:val="7A4AFF"/>
                 <w:sz w:val="36"/>
                 <w:szCs w:val="36"/>
-                <w:lang w:val="fr-CA"/>
-              </w:rPr>
-              <w:t>ées</w:t>
+                <w:lang w:val="en-CA"/>
+              </w:rPr>
+              <w:t>pécifiques</w:t>
             </w:r>
-            <w:proofErr w:type="spellEnd"/>
           </w:p>
           <w:p>
             <w:pPr>
@@ -3566,6 +3523,7 @@
           <w:szCs w:val="32"/>
           <w:lang w:val="en-CA"/>
         </w:rPr>
+        <w:lastRenderedPageBreak/>
         <w:t>{{TABLEAU_QUESTIONS_PERSONNALISEES}}</w:t>
       </w:r>
     </w:p>
@@ -3696,7 +3654,6 @@
         </wp:anchor>
       </w:drawing>
     </w:r>
-    <w:proofErr w:type="spellStart"/>
     <w:r>
       <w:rPr>
         <w:rFonts w:ascii="DM Sans 14pt" w:eastAsia="Calibri" w:hAnsi="DM Sans 14pt" w:cs="Calibri"/>
@@ -3706,19 +3663,7 @@
         <w:sz w:val="18"/>
         <w:szCs w:val="18"/>
       </w:rPr>
-      <w:t>Altea</w:t>
-    </w:r>
-    <w:proofErr w:type="spellEnd"/>
-    <w:r>
-      <w:rPr>
-        <w:rFonts w:ascii="DM Sans 14pt" w:eastAsia="Calibri" w:hAnsi="DM Sans 14pt" w:cs="Calibri"/>
-        <w:b/>
-        <w:bCs/>
-        <w:color w:val="1D2263"/>
-        <w:sz w:val="18"/>
-        <w:szCs w:val="18"/>
-      </w:rPr>
-      <w:t xml:space="preserve"> Services : </w:t>
+      <w:t xml:space="preserve">Altea Services : </w:t>
     </w:r>
     <w:r>
       <w:rPr>
@@ -3935,14 +3880,14 @@
         <v:path o:extrusionok="f" gradientshapeok="t" o:connecttype="rect"/>
         <o:lock v:ext="edit" aspectratio="t"/>
       </v:shapetype>
-      <v:shape id="_x0000_i1090" type="#_x0000_t75" style="width:13.5pt;height:13.5pt;visibility:visible;mso-wrap-style:square" o:bullet="t">
+      <v:shape id="_x0000_i1030" type="#_x0000_t75" style="width:13.5pt;height:13.5pt;visibility:visible;mso-wrap-style:square" o:bullet="t">
         <v:imagedata r:id="rId1" o:title=""/>
       </v:shape>
     </w:pict>
   </w:numPicBullet>
   <w:numPicBullet w:numPicBulletId="1">
     <w:pict>
-      <v:shape id="_x0000_i1091" type="#_x0000_t75" style="width:13.5pt;height:13.5pt;visibility:visible;mso-wrap-style:square" o:bullet="t">
+      <v:shape id="_x0000_i1031" type="#_x0000_t75" style="width:13.5pt;height:13.5pt;visibility:visible;mso-wrap-style:square" o:bullet="t">
         <v:imagedata r:id="rId2" o:title=""/>
       </v:shape>
     </w:pict>
@@ -6331,6 +6276,7 @@
   <w:style w:type="character" w:default="1" w:styleId="DefaultParagraphFont">
     <w:name w:val="Default Paragraph Font"/>
     <w:uiPriority w:val="1"/>
+    <w:semiHidden/>
     <w:unhideWhenUsed/>
   </w:style>
   <w:style w:type="table" w:default="1" w:styleId="TableNormal">

</xml_diff>